<commit_message>
upload latest guides and organize old guides
</commit_message>
<xml_diff>
--- a/Guides/Big Data Pipeline Installation Guide.docx
+++ b/Guides/Big Data Pipeline Installation Guide.docx
@@ -5852,32 +5852,29 @@
           <w:ilvl w:val="0"/>
           <w:numId w:val="10"/>
         </w:numPr>
-      </w:pPr>
-      <w:proofErr w:type="spellStart"/>
-      <w:r>
-        <w:t>NetCat</w:t>
-      </w:r>
-      <w:proofErr w:type="spellEnd"/>
-      <w:r>
-        <w:t xml:space="preserve"> UDP Source</w:t>
-      </w:r>
-    </w:p>
-    <w:p>
-      <w:pPr>
-        <w:pStyle w:val="ListParagraph"/>
-        <w:numPr>
-          <w:ilvl w:val="0"/>
-          <w:numId w:val="10"/>
-        </w:numPr>
-      </w:pPr>
-      <w:r>
-        <w:t>Syslog UDP Sources</w:t>
+        <w:rPr>
+          <w:highlight w:val="magenta"/>
+        </w:rPr>
+      </w:pPr>
+      <w:r>
+        <w:rPr>
+          <w:highlight w:val="magenta"/>
+        </w:rPr>
+        <w:t xml:space="preserve">TODO: </w:t>
+      </w:r>
+      <w:r>
+        <w:rPr>
+          <w:highlight w:val="magenta"/>
+        </w:rPr>
+        <w:t>Determine Source.  JSON???</w:t>
       </w:r>
     </w:p>
     <w:p>
       <w:pPr>
         <w:contextualSpacing/>
       </w:pPr>
+      <w:bookmarkStart w:id="8" w:name="_GoBack"/>
+      <w:bookmarkEnd w:id="8"/>
     </w:p>
     <w:p>
       <w:pPr>
@@ -5892,7 +5889,7 @@
           <w:u w:val="single"/>
         </w:rPr>
       </w:pPr>
-      <w:bookmarkStart w:id="8" w:name="_Toc510218312"/>
+      <w:bookmarkStart w:id="9" w:name="_Toc510218312"/>
       <w:r>
         <w:rPr>
           <w:b/>
@@ -5907,7 +5904,7 @@
         </w:rPr>
         <w:t>Apache Spark</w:t>
       </w:r>
-      <w:bookmarkEnd w:id="8"/>
+      <w:bookmarkEnd w:id="9"/>
     </w:p>
     <w:p>
       <w:pPr>
@@ -6135,6 +6132,7 @@
         </w:numPr>
       </w:pPr>
       <w:r>
+        <w:lastRenderedPageBreak/>
         <w:t>Launch the Spark Master web GUI</w:t>
       </w:r>
       <w:r>
@@ -6379,7 +6377,7 @@
           <w:u w:val="single"/>
         </w:rPr>
       </w:pPr>
-      <w:bookmarkStart w:id="9" w:name="_Toc510218313"/>
+      <w:bookmarkStart w:id="10" w:name="_Toc510218313"/>
       <w:r>
         <w:rPr>
           <w:b/>
@@ -6394,7 +6392,7 @@
         </w:rPr>
         <w:t xml:space="preserve"> Apache Spark Streaming</w:t>
       </w:r>
-      <w:bookmarkEnd w:id="9"/>
+      <w:bookmarkEnd w:id="10"/>
     </w:p>
     <w:p>
       <w:pPr>
@@ -6424,7 +6422,7 @@
           <w:u w:val="single"/>
         </w:rPr>
       </w:pPr>
-      <w:bookmarkStart w:id="10" w:name="_Toc510218314"/>
+      <w:bookmarkStart w:id="11" w:name="_Toc510218314"/>
       <w:r>
         <w:rPr>
           <w:b/>
@@ -6439,7 +6437,7 @@
         </w:rPr>
         <w:t xml:space="preserve"> Apache Spark SQL</w:t>
       </w:r>
-      <w:bookmarkEnd w:id="10"/>
+      <w:bookmarkEnd w:id="11"/>
     </w:p>
     <w:p>
       <w:pPr>
@@ -6461,7 +6459,7 @@
           <w:u w:val="single"/>
         </w:rPr>
       </w:pPr>
-      <w:bookmarkStart w:id="11" w:name="_Toc510218315"/>
+      <w:bookmarkStart w:id="12" w:name="_Toc510218315"/>
       <w:r>
         <w:rPr>
           <w:b/>
@@ -6469,7 +6467,7 @@
         </w:rPr>
         <w:t>Streaming Applications</w:t>
       </w:r>
-      <w:bookmarkEnd w:id="11"/>
+      <w:bookmarkEnd w:id="12"/>
     </w:p>
     <w:p>
       <w:pPr>
@@ -6508,10 +6506,7 @@
       </w:r>
       <w:proofErr w:type="spellEnd"/>
     </w:p>
-    <w:p>
-      <w:bookmarkStart w:id="12" w:name="_GoBack"/>
-      <w:bookmarkEnd w:id="12"/>
-    </w:p>
+    <w:p/>
     <w:sectPr>
       <w:headerReference w:type="default" r:id="rId26"/>
       <w:footerReference w:type="default" r:id="rId27"/>

</xml_diff>